<commit_message>
Record of Tasks almost done.
</commit_message>
<xml_diff>
--- a/Documentation/Criterion A – Planning.docx
+++ b/Documentation/Criterion A – Planning.docx
@@ -509,181 +509,6 @@
         <w:t>Success Criteria</w:t>
       </w:r>
       <w:bookmarkEnd w:id="2"/>
-    </w:p>
-    <w:p>
-      <w:pPr>
-        <w:pStyle w:val="ListParagraph"/>
-        <w:numPr>
-          <w:ilvl w:val="0"/>
-          <w:numId w:val="1"/>
-        </w:numPr>
-      </w:pPr>
-      <w:r>
-        <w:t>Companies should be able to be added</w:t>
-      </w:r>
-      <w:r>
-        <w:t xml:space="preserve"> </w:t>
-      </w:r>
-      <w:r>
-        <w:t xml:space="preserve">and deleted from a </w:t>
-      </w:r>
-      <w:r>
-        <w:t>user file</w:t>
-      </w:r>
-      <w:r>
-        <w:t>.</w:t>
-      </w:r>
-    </w:p>
-    <w:p>
-      <w:pPr>
-        <w:pStyle w:val="ListParagraph"/>
-        <w:numPr>
-          <w:ilvl w:val="0"/>
-          <w:numId w:val="1"/>
-        </w:numPr>
-      </w:pPr>
-      <w:r>
-        <w:t>All</w:t>
-      </w:r>
-      <w:r>
-        <w:t xml:space="preserve"> company </w:t>
-      </w:r>
-      <w:r>
-        <w:t>data should be stored in individual files.</w:t>
-      </w:r>
-    </w:p>
-    <w:p>
-      <w:pPr>
-        <w:pStyle w:val="ListParagraph"/>
-        <w:numPr>
-          <w:ilvl w:val="0"/>
-          <w:numId w:val="1"/>
-        </w:numPr>
-        <w:shd w:val="clear" w:color="auto" w:fill="FFFFFF" w:themeFill="background1"/>
-      </w:pPr>
-      <w:r>
-        <w:t>All user inputs should be validated.</w:t>
-      </w:r>
-    </w:p>
-    <w:p>
-      <w:pPr>
-        <w:pStyle w:val="ListParagraph"/>
-        <w:numPr>
-          <w:ilvl w:val="0"/>
-          <w:numId w:val="1"/>
-        </w:numPr>
-      </w:pPr>
-      <w:r>
-        <w:t>The program should have an easy-to-use interface.</w:t>
-      </w:r>
-    </w:p>
-    <w:p>
-      <w:pPr>
-        <w:pStyle w:val="ListParagraph"/>
-        <w:numPr>
-          <w:ilvl w:val="0"/>
-          <w:numId w:val="1"/>
-        </w:numPr>
-      </w:pPr>
-      <w:r>
-        <w:t xml:space="preserve">The program should have documentation embedded into </w:t>
-      </w:r>
-      <w:r>
-        <w:t>the</w:t>
-      </w:r>
-      <w:r>
-        <w:t xml:space="preserve"> interfaces, </w:t>
-      </w:r>
-      <w:r>
-        <w:t>to</w:t>
-      </w:r>
-      <w:r>
-        <w:t xml:space="preserve"> make it easier to </w:t>
-      </w:r>
-      <w:r>
-        <w:t>learn.</w:t>
-      </w:r>
-    </w:p>
-    <w:p>
-      <w:pPr>
-        <w:pStyle w:val="ListParagraph"/>
-        <w:numPr>
-          <w:ilvl w:val="0"/>
-          <w:numId w:val="1"/>
-        </w:numPr>
-      </w:pPr>
-      <w:r>
-        <w:t xml:space="preserve">Company data should be retrievable from the </w:t>
-      </w:r>
-      <w:r>
-        <w:t xml:space="preserve">company </w:t>
-      </w:r>
-      <w:r>
-        <w:t>file.</w:t>
-      </w:r>
-    </w:p>
-    <w:p>
-      <w:pPr>
-        <w:pStyle w:val="ListParagraph"/>
-        <w:numPr>
-          <w:ilvl w:val="0"/>
-          <w:numId w:val="1"/>
-        </w:numPr>
-      </w:pPr>
-      <w:r>
-        <w:t>Statistics and data should be able to be graphed.</w:t>
-      </w:r>
-    </w:p>
-    <w:p>
-      <w:pPr>
-        <w:pStyle w:val="ListParagraph"/>
-        <w:numPr>
-          <w:ilvl w:val="0"/>
-          <w:numId w:val="1"/>
-        </w:numPr>
-      </w:pPr>
-      <w:r>
-        <w:t>The user should easily be able to modify company data.</w:t>
-      </w:r>
-    </w:p>
-    <w:p>
-      <w:pPr>
-        <w:pStyle w:val="ListParagraph"/>
-        <w:numPr>
-          <w:ilvl w:val="0"/>
-          <w:numId w:val="1"/>
-        </w:numPr>
-      </w:pPr>
-      <w:r>
-        <w:t>The program should be able to create an estimation for a company’s value based on data provided.</w:t>
-      </w:r>
-    </w:p>
-    <w:p>
-      <w:pPr>
-        <w:pStyle w:val="ListParagraph"/>
-        <w:numPr>
-          <w:ilvl w:val="0"/>
-          <w:numId w:val="1"/>
-        </w:numPr>
-      </w:pPr>
-      <w:r>
-        <w:t>The program should be able to project the value for a company in a variety of timespans.</w:t>
-      </w:r>
-    </w:p>
-    <w:p>
-      <w:pPr>
-        <w:pStyle w:val="ListParagraph"/>
-        <w:numPr>
-          <w:ilvl w:val="0"/>
-          <w:numId w:val="1"/>
-        </w:numPr>
-      </w:pPr>
-      <w:r>
-        <w:t xml:space="preserve">Users should be able to </w:t>
-      </w:r>
-      <w:r>
-        <w:t>simulate the merging of two companies and predict the new value of them together as one.</w:t>
-      </w:r>
     </w:p>
     <w:sectPr>
       <w:pgSz w:w="12240" w:h="15840"/>

</xml_diff>